<commit_message>
Updated assignment and dsa program
</commit_message>
<xml_diff>
--- a/Assignment/COAss.docx
+++ b/Assignment/COAss.docx
@@ -618,6 +618,8 @@
           <w:sdtPr>
             <w:rPr>
               <w:rFonts w:asciiTheme="minorHAnsi" w:eastAsiaTheme="minorEastAsia" w:hAnsiTheme="minorHAnsi" w:cs="Times New Roman"/>
+              <w:b w:val="0"/>
+              <w:bCs w:val="0"/>
               <w:color w:val="auto"/>
               <w:sz w:val="22"/>
               <w:szCs w:val="22"/>
@@ -630,8 +632,6 @@
           </w:sdtPr>
           <w:sdtEndPr>
             <w:rPr>
-              <w:b w:val="0"/>
-              <w:bCs w:val="0"/>
               <w:sz w:val="28"/>
               <w:szCs w:val="28"/>
             </w:rPr>
@@ -1085,7 +1085,16 @@
                   <w:sz w:val="28"/>
                   <w:szCs w:val="28"/>
                 </w:rPr>
-                <w:t>12</w:t>
+                <w:t>1</w:t>
+              </w:r>
+              <w:r>
+                <w:rPr>
+                  <w:b/>
+                  <w:bCs/>
+                  <w:sz w:val="28"/>
+                  <w:szCs w:val="28"/>
+                </w:rPr>
+                <w:t>3</w:t>
               </w:r>
             </w:p>
             <w:p>
@@ -1639,6 +1648,7 @@
       <w:r>
         <w:rPr>
           <w:noProof/>
+          <w:lang w:bidi="ar-SA"/>
         </w:rPr>
         <w:drawing>
           <wp:inline distT="0" distB="0" distL="0" distR="0">
@@ -1692,6 +1702,7 @@
       <w:r>
         <w:rPr>
           <w:noProof/>
+          <w:lang w:bidi="ar-SA"/>
         </w:rPr>
         <w:drawing>
           <wp:inline distT="0" distB="0" distL="0" distR="0">
@@ -1845,6 +1856,7 @@
       <w:r>
         <w:rPr>
           <w:noProof/>
+          <w:lang w:bidi="ar-SA"/>
         </w:rPr>
         <w:drawing>
           <wp:inline distT="0" distB="0" distL="0" distR="0">
@@ -1898,6 +1910,7 @@
       <w:r>
         <w:rPr>
           <w:noProof/>
+          <w:lang w:bidi="ar-SA"/>
         </w:rPr>
         <w:drawing>
           <wp:inline distT="0" distB="0" distL="0" distR="0">
@@ -2030,6 +2043,7 @@
           <w:b/>
           <w:bCs/>
           <w:noProof/>
+          <w:lang w:bidi="ar-SA"/>
         </w:rPr>
         <w:drawing>
           <wp:inline distT="0" distB="0" distL="0" distR="0">
@@ -2083,6 +2097,7 @@
       <w:r>
         <w:rPr>
           <w:noProof/>
+          <w:lang w:bidi="ar-SA"/>
         </w:rPr>
         <w:drawing>
           <wp:inline distT="0" distB="0" distL="0" distR="0">
@@ -2238,6 +2253,7 @@
       <w:r>
         <w:rPr>
           <w:noProof/>
+          <w:lang w:bidi="ar-SA"/>
         </w:rPr>
         <w:drawing>
           <wp:inline distT="0" distB="0" distL="0" distR="0">
@@ -2291,6 +2307,7 @@
       <w:r>
         <w:rPr>
           <w:noProof/>
+          <w:lang w:bidi="ar-SA"/>
         </w:rPr>
         <w:drawing>
           <wp:inline distT="0" distB="0" distL="0" distR="0">
@@ -2421,6 +2438,7 @@
       <w:r>
         <w:rPr>
           <w:noProof/>
+          <w:lang w:bidi="ar-SA"/>
         </w:rPr>
         <w:lastRenderedPageBreak/>
         <w:drawing>
@@ -2475,6 +2493,7 @@
       <w:r>
         <w:rPr>
           <w:noProof/>
+          <w:lang w:bidi="ar-SA"/>
         </w:rPr>
         <w:drawing>
           <wp:inline distT="0" distB="0" distL="0" distR="0">
@@ -2599,6 +2618,7 @@
       <w:r>
         <w:rPr>
           <w:noProof/>
+          <w:lang w:bidi="ar-SA"/>
         </w:rPr>
         <w:drawing>
           <wp:inline distT="0" distB="0" distL="0" distR="0">
@@ -2652,6 +2672,7 @@
       <w:r>
         <w:rPr>
           <w:noProof/>
+          <w:lang w:bidi="ar-SA"/>
         </w:rPr>
         <w:drawing>
           <wp:inline distT="0" distB="0" distL="0" distR="0">
@@ -2770,6 +2791,7 @@
       <w:r>
         <w:rPr>
           <w:noProof/>
+          <w:lang w:bidi="ar-SA"/>
         </w:rPr>
         <w:drawing>
           <wp:inline distT="0" distB="0" distL="0" distR="0">
@@ -2823,6 +2845,7 @@
       <w:r>
         <w:rPr>
           <w:noProof/>
+          <w:lang w:bidi="ar-SA"/>
         </w:rPr>
         <w:drawing>
           <wp:inline distT="0" distB="0" distL="0" distR="0">
@@ -2903,84 +2926,6 @@
     </w:p>
     <w:p>
       <w:pPr>
-        <w:pStyle w:val="BodyText"/>
-        <w:ind w:left="720"/>
-        <w:jc w:val="both"/>
-      </w:pPr>
-    </w:p>
-    <w:p>
-      <w:pPr>
-        <w:pStyle w:val="ListParagraph"/>
-        <w:rPr>
-          <w:sz w:val="32"/>
-          <w:szCs w:val="32"/>
-        </w:rPr>
-      </w:pPr>
-    </w:p>
-    <w:p>
-      <w:pPr>
-        <w:pStyle w:val="ListParagraph"/>
-        <w:rPr>
-          <w:sz w:val="32"/>
-          <w:szCs w:val="32"/>
-        </w:rPr>
-      </w:pPr>
-    </w:p>
-    <w:p>
-      <w:pPr>
-        <w:pStyle w:val="ListParagraph"/>
-        <w:rPr>
-          <w:sz w:val="32"/>
-          <w:szCs w:val="32"/>
-        </w:rPr>
-      </w:pPr>
-    </w:p>
-    <w:p>
-      <w:pPr>
-        <w:pStyle w:val="ListParagraph"/>
-        <w:rPr>
-          <w:sz w:val="32"/>
-          <w:szCs w:val="32"/>
-        </w:rPr>
-      </w:pPr>
-    </w:p>
-    <w:p>
-      <w:pPr>
-        <w:pStyle w:val="ListParagraph"/>
-        <w:rPr>
-          <w:sz w:val="32"/>
-          <w:szCs w:val="32"/>
-        </w:rPr>
-      </w:pPr>
-    </w:p>
-    <w:p>
-      <w:pPr>
-        <w:pStyle w:val="ListParagraph"/>
-        <w:rPr>
-          <w:sz w:val="32"/>
-          <w:szCs w:val="32"/>
-        </w:rPr>
-      </w:pPr>
-    </w:p>
-    <w:p>
-      <w:pPr>
-        <w:rPr>
-          <w:sz w:val="32"/>
-          <w:szCs w:val="32"/>
-        </w:rPr>
-      </w:pPr>
-    </w:p>
-    <w:p>
-      <w:pPr>
-        <w:pStyle w:val="ListParagraph"/>
-        <w:rPr>
-          <w:sz w:val="32"/>
-          <w:szCs w:val="32"/>
-        </w:rPr>
-      </w:pPr>
-    </w:p>
-    <w:p>
-      <w:pPr>
         <w:pStyle w:val="ListParagraph"/>
         <w:numPr>
           <w:ilvl w:val="0"/>
@@ -3052,78 +2997,118 @@
         <w:spacing w:before="82"/>
         <w:ind w:left="720"/>
         <w:rPr>
+          <w:rFonts w:ascii="Arial" w:eastAsia="Arial" w:hAnsi="Arial" w:cs="Arial"/>
           <w:b w:val="0"/>
           <w:bCs w:val="0"/>
+          <w:color w:val="auto"/>
+          <w:sz w:val="24"/>
+          <w:szCs w:val="24"/>
         </w:rPr>
       </w:pPr>
       <w:r>
         <w:rPr>
+          <w:rFonts w:ascii="Arial" w:eastAsia="Arial" w:hAnsi="Arial" w:cs="Arial"/>
           <w:b w:val="0"/>
           <w:bCs w:val="0"/>
+          <w:color w:val="auto"/>
+          <w:sz w:val="24"/>
+          <w:szCs w:val="24"/>
         </w:rPr>
         <w:t xml:space="preserve">A half adder has two inputs, generally labeled A and B, and two outputs, the </w:t>
       </w:r>
       <w:hyperlink r:id="rId23">
         <w:r>
           <w:rPr>
+            <w:rFonts w:ascii="Arial" w:eastAsia="Arial" w:hAnsi="Arial" w:cs="Arial"/>
             <w:b w:val="0"/>
             <w:bCs w:val="0"/>
+            <w:color w:val="auto"/>
+            <w:sz w:val="24"/>
+            <w:szCs w:val="24"/>
           </w:rPr>
           <w:t xml:space="preserve">sum </w:t>
         </w:r>
       </w:hyperlink>
       <w:r>
         <w:rPr>
+          <w:rFonts w:ascii="Arial" w:eastAsia="Arial" w:hAnsi="Arial" w:cs="Arial"/>
           <w:b w:val="0"/>
           <w:bCs w:val="0"/>
+          <w:color w:val="auto"/>
+          <w:sz w:val="24"/>
+          <w:szCs w:val="24"/>
         </w:rPr>
         <w:t xml:space="preserve">S and </w:t>
       </w:r>
       <w:hyperlink r:id="rId24">
         <w:r>
           <w:rPr>
+            <w:rFonts w:ascii="Arial" w:eastAsia="Arial" w:hAnsi="Arial" w:cs="Arial"/>
             <w:b w:val="0"/>
             <w:bCs w:val="0"/>
+            <w:color w:val="auto"/>
+            <w:sz w:val="24"/>
+            <w:szCs w:val="24"/>
           </w:rPr>
           <w:t xml:space="preserve">carry </w:t>
         </w:r>
       </w:hyperlink>
       <w:r>
         <w:rPr>
+          <w:rFonts w:ascii="Arial" w:eastAsia="Arial" w:hAnsi="Arial" w:cs="Arial"/>
           <w:b w:val="0"/>
           <w:bCs w:val="0"/>
+          <w:color w:val="auto"/>
+          <w:sz w:val="24"/>
+          <w:szCs w:val="24"/>
         </w:rPr>
         <w:t xml:space="preserve">C. S is the two-bit </w:t>
       </w:r>
       <w:hyperlink r:id="rId25">
         <w:r>
           <w:rPr>
+            <w:rFonts w:ascii="Arial" w:eastAsia="Arial" w:hAnsi="Arial" w:cs="Arial"/>
             <w:b w:val="0"/>
             <w:bCs w:val="0"/>
+            <w:color w:val="auto"/>
+            <w:sz w:val="24"/>
+            <w:szCs w:val="24"/>
           </w:rPr>
           <w:t xml:space="preserve">XOR </w:t>
         </w:r>
       </w:hyperlink>
       <w:r>
         <w:rPr>
+          <w:rFonts w:ascii="Arial" w:eastAsia="Arial" w:hAnsi="Arial" w:cs="Arial"/>
           <w:b w:val="0"/>
           <w:bCs w:val="0"/>
+          <w:color w:val="auto"/>
+          <w:sz w:val="24"/>
+          <w:szCs w:val="24"/>
         </w:rPr>
         <w:t xml:space="preserve">of A and B, and C is the </w:t>
       </w:r>
       <w:hyperlink r:id="rId26">
         <w:r>
           <w:rPr>
+            <w:rFonts w:ascii="Arial" w:eastAsia="Arial" w:hAnsi="Arial" w:cs="Arial"/>
             <w:b w:val="0"/>
             <w:bCs w:val="0"/>
+            <w:color w:val="auto"/>
+            <w:sz w:val="24"/>
+            <w:szCs w:val="24"/>
           </w:rPr>
           <w:t xml:space="preserve">AND </w:t>
         </w:r>
       </w:hyperlink>
       <w:r>
         <w:rPr>
+          <w:rFonts w:ascii="Arial" w:eastAsia="Arial" w:hAnsi="Arial" w:cs="Arial"/>
           <w:b w:val="0"/>
           <w:bCs w:val="0"/>
+          <w:color w:val="auto"/>
+          <w:sz w:val="24"/>
+          <w:szCs w:val="24"/>
         </w:rPr>
         <w:t>of A and B. Essentially the output of a half adder is the sum of two one-bit numbers, with C being the most significant of these two outputs.</w:t>
       </w:r>
@@ -3154,6 +3139,7 @@
           <w:noProof/>
           <w:sz w:val="32"/>
           <w:szCs w:val="32"/>
+          <w:lang w:bidi="ar-SA"/>
         </w:rPr>
         <w:drawing>
           <wp:inline distT="0" distB="0" distL="0" distR="0">
@@ -3214,6 +3200,7 @@
           <w:noProof/>
           <w:sz w:val="32"/>
           <w:szCs w:val="32"/>
+          <w:lang w:bidi="ar-SA"/>
         </w:rPr>
         <w:drawing>
           <wp:inline distT="0" distB="0" distL="0" distR="0">
@@ -3386,6 +3373,17 @@
     <w:p>
       <w:pPr>
         <w:pStyle w:val="ListParagraph"/>
+        <w:ind w:firstLine="720"/>
+        <w:rPr>
+          <w:sz w:val="32"/>
+          <w:szCs w:val="32"/>
+          <w:lang w:val="en-IN"/>
+        </w:rPr>
+      </w:pPr>
+    </w:p>
+    <w:p>
+      <w:pPr>
+        <w:pStyle w:val="ListParagraph"/>
         <w:rPr>
           <w:sz w:val="32"/>
           <w:szCs w:val="32"/>
@@ -3398,6 +3396,7 @@
           <w:szCs w:val="32"/>
           <w:lang w:val="en-IN"/>
         </w:rPr>
+        <w:lastRenderedPageBreak/>
         <w:t xml:space="preserve">B) </w:t>
       </w:r>
       <w:r>
@@ -3426,11 +3425,22 @@
           <w:lang w:val="en-IN"/>
         </w:rPr>
       </w:pPr>
+    </w:p>
+    <w:p>
+      <w:pPr>
+        <w:pStyle w:val="ListParagraph"/>
+        <w:rPr>
+          <w:sz w:val="32"/>
+          <w:szCs w:val="32"/>
+          <w:lang w:val="en-IN"/>
+        </w:rPr>
+      </w:pPr>
       <w:r>
         <w:rPr>
           <w:noProof/>
           <w:sz w:val="32"/>
           <w:szCs w:val="32"/>
+          <w:lang w:bidi="ar-SA"/>
         </w:rPr>
         <w:drawing>
           <wp:inline distT="0" distB="0" distL="0" distR="0">
@@ -3491,6 +3501,7 @@
           <w:noProof/>
           <w:sz w:val="32"/>
           <w:szCs w:val="32"/>
+          <w:lang w:bidi="ar-SA"/>
         </w:rPr>
         <w:drawing>
           <wp:inline distT="0" distB="0" distL="0" distR="0">
@@ -3863,6 +3874,7 @@
           <w:noProof/>
           <w:sz w:val="24"/>
           <w:szCs w:val="24"/>
+          <w:lang w:bidi="ar-SA"/>
         </w:rPr>
         <w:drawing>
           <wp:inline distT="0" distB="0" distL="0" distR="0">
@@ -3960,6 +3972,7 @@
           <w:noProof/>
           <w:sz w:val="24"/>
           <w:szCs w:val="24"/>
+          <w:lang w:bidi="ar-SA"/>
         </w:rPr>
         <w:drawing>
           <wp:inline distT="0" distB="0" distL="0" distR="0">
@@ -4057,8 +4070,8 @@
           <w:noProof/>
           <w:sz w:val="24"/>
           <w:szCs w:val="24"/>
-        </w:rPr>
-        <w:lastRenderedPageBreak/>
+          <w:lang w:bidi="ar-SA"/>
+        </w:rPr>
         <w:drawing>
           <wp:inline distT="0" distB="0" distL="0" distR="0">
             <wp:extent cx="4073525" cy="1805305"/>
@@ -4227,6 +4240,7 @@
           <w:noProof/>
           <w:sz w:val="24"/>
           <w:szCs w:val="24"/>
+          <w:lang w:bidi="ar-SA"/>
         </w:rPr>
         <w:drawing>
           <wp:inline distT="0" distB="0" distL="0" distR="0">
@@ -4348,8 +4362,8 @@
           <w:noProof/>
           <w:sz w:val="24"/>
           <w:szCs w:val="24"/>
-        </w:rPr>
-        <w:lastRenderedPageBreak/>
+          <w:lang w:bidi="ar-SA"/>
+        </w:rPr>
         <w:drawing>
           <wp:inline distT="0" distB="0" distL="0" distR="0">
             <wp:extent cx="5521960" cy="2374900"/>
@@ -4600,6 +4614,7 @@
           <w:noProof/>
           <w:sz w:val="24"/>
           <w:szCs w:val="24"/>
+          <w:lang w:bidi="ar-SA"/>
         </w:rPr>
         <w:drawing>
           <wp:inline distT="0" distB="0" distL="0" distR="0">
@@ -4711,7 +4726,6 @@
           <w:sz w:val="24"/>
           <w:szCs w:val="24"/>
         </w:rPr>
-        <w:lastRenderedPageBreak/>
         <w:t>Or</w:t>
       </w:r>
     </w:p>
@@ -4747,6 +4761,7 @@
           <w:noProof/>
           <w:sz w:val="24"/>
           <w:szCs w:val="24"/>
+          <w:lang w:bidi="ar-SA"/>
         </w:rPr>
         <w:drawing>
           <wp:inline distT="0" distB="0" distL="0" distR="0">
@@ -4871,6 +4886,7 @@
           <w:noProof/>
           <w:sz w:val="24"/>
           <w:szCs w:val="24"/>
+          <w:lang w:bidi="ar-SA"/>
         </w:rPr>
         <w:drawing>
           <wp:inline distT="0" distB="0" distL="0" distR="0">
@@ -4997,6 +5013,7 @@
           <w:noProof/>
           <w:sz w:val="24"/>
           <w:szCs w:val="24"/>
+          <w:lang w:bidi="ar-SA"/>
         </w:rPr>
         <w:drawing>
           <wp:inline distT="0" distB="0" distL="0" distR="0">
@@ -5123,8 +5140,8 @@
           <w:noProof/>
           <w:sz w:val="24"/>
           <w:szCs w:val="24"/>
-        </w:rPr>
-        <w:lastRenderedPageBreak/>
+          <w:lang w:bidi="ar-SA"/>
+        </w:rPr>
         <w:drawing>
           <wp:inline distT="0" distB="0" distL="0" distR="0">
             <wp:extent cx="4880610" cy="2089785"/>
@@ -5250,6 +5267,7 @@
           <w:noProof/>
           <w:sz w:val="24"/>
           <w:szCs w:val="24"/>
+          <w:lang w:bidi="ar-SA"/>
         </w:rPr>
         <w:drawing>
           <wp:inline distT="0" distB="0" distL="0" distR="0">
@@ -5391,8 +5409,8 @@
           <w:noProof/>
           <w:sz w:val="24"/>
           <w:szCs w:val="24"/>
-        </w:rPr>
-        <w:lastRenderedPageBreak/>
+          <w:lang w:bidi="ar-SA"/>
+        </w:rPr>
         <w:drawing>
           <wp:inline distT="0" distB="0" distL="0" distR="0">
             <wp:extent cx="5711825" cy="2588895"/>
@@ -5773,8 +5791,8 @@
           <w:noProof/>
           <w:sz w:val="32"/>
           <w:szCs w:val="32"/>
-        </w:rPr>
-        <w:lastRenderedPageBreak/>
+          <w:lang w:bidi="ar-SA"/>
+        </w:rPr>
         <w:drawing>
           <wp:inline distT="0" distB="0" distL="0" distR="0">
             <wp:extent cx="5943600" cy="3865672"/>
@@ -5962,6 +5980,7 @@
           <w:szCs w:val="32"/>
           <w:lang w:val="en-IN"/>
         </w:rPr>
+        <w:lastRenderedPageBreak/>
         <w:t>Implement the following function using only NAND gates G = (a+b’)(cd +e’).</w:t>
       </w:r>
     </w:p>
@@ -5991,8 +6010,8 @@
           <w:noProof/>
           <w:sz w:val="32"/>
           <w:szCs w:val="32"/>
-        </w:rPr>
-        <w:lastRenderedPageBreak/>
+          <w:lang w:bidi="ar-SA"/>
+        </w:rPr>
         <w:drawing>
           <wp:inline distT="0" distB="0" distL="0" distR="0">
             <wp:extent cx="5711825" cy="2874010"/>
@@ -6330,6 +6349,7 @@
           <w:szCs w:val="32"/>
           <w:lang w:val="en-IN"/>
         </w:rPr>
+        <w:lastRenderedPageBreak/>
         <w:t>F (x, y, z) = (xy +z) (xz+y)</w:t>
       </w:r>
     </w:p>
@@ -6387,7 +6407,6 @@
           <w:szCs w:val="32"/>
           <w:lang w:val="en-IN"/>
         </w:rPr>
-        <w:lastRenderedPageBreak/>
         <w:t>=&gt;</w:t>
       </w:r>
       <w:r>
@@ -6937,7 +6956,6 @@
           <w:szCs w:val="32"/>
           <w:lang w:val="en-IN"/>
         </w:rPr>
-        <w:lastRenderedPageBreak/>
         <w:t>=&gt;(AC’+AC+AB’</w:t>
       </w:r>
       <w:r>
@@ -7384,6 +7402,7 @@
           <w:szCs w:val="32"/>
           <w:lang w:val="en-IN"/>
         </w:rPr>
+        <w:lastRenderedPageBreak/>
         <w:t>AB + (AC)’ +AB’C(AB +C) =1</w:t>
       </w:r>
     </w:p>
@@ -7441,7 +7460,6 @@
           <w:szCs w:val="32"/>
           <w:lang w:val="en-IN"/>
         </w:rPr>
-        <w:lastRenderedPageBreak/>
         <w:t>=&gt;AB+A’+C’+AB’C</w:t>
       </w:r>
     </w:p>
@@ -8533,6 +8551,7 @@
           <w:szCs w:val="32"/>
           <w:lang w:val="en-IN"/>
         </w:rPr>
+        <w:lastRenderedPageBreak/>
         <w:t>AB + AB’C + A’BC’ + BC’</w:t>
       </w:r>
     </w:p>
@@ -8753,7 +8772,6 @@
                 <w:szCs w:val="32"/>
                 <w:lang w:val="en-IN"/>
               </w:rPr>
-              <w:lastRenderedPageBreak/>
               <w:t>0</w:t>
             </w:r>
           </w:p>
@@ -10751,7 +10769,15 @@
           <w:szCs w:val="32"/>
           <w:lang w:val="en-IN"/>
         </w:rPr>
-        <w:t>=&gt;A’C’+AD+BCD’</w:t>
+        <w:t>=&gt;A’C’+A</w:t>
+      </w:r>
+      <w:r>
+        <w:rPr>
+          <w:sz w:val="32"/>
+          <w:szCs w:val="32"/>
+          <w:lang w:val="en-IN"/>
+        </w:rPr>
+        <w:t>B’D+BC</w:t>
       </w:r>
     </w:p>
     <w:p>
@@ -10826,6 +10852,7 @@
           <w:szCs w:val="32"/>
           <w:lang w:val="en-IN"/>
         </w:rPr>
+        <w:lastRenderedPageBreak/>
         <w:t>∏M(3, 6, 8, 11, 13, 14) d(1, 5, 7, 10)</w:t>
       </w:r>
     </w:p>
@@ -11036,7 +11063,6 @@
                 <w:szCs w:val="32"/>
                 <w:lang w:val="en-IN"/>
               </w:rPr>
-              <w:lastRenderedPageBreak/>
               <w:t>00</w:t>
             </w:r>
           </w:p>
@@ -11672,7 +11698,7 @@
           <w:szCs w:val="32"/>
           <w:lang w:val="en-IN"/>
         </w:rPr>
-        <w:t xml:space="preserve"> (D’+A’+B)(</w:t>
+        <w:t xml:space="preserve"> (B+C’+D</w:t>
       </w:r>
       <w:r>
         <w:rPr>
@@ -11680,7 +11706,7 @@
           <w:szCs w:val="32"/>
           <w:lang w:val="en-IN"/>
         </w:rPr>
-        <w:t>D+A’+B’</w:t>
+        <w:t>’</w:t>
       </w:r>
       <w:r>
         <w:rPr>
@@ -11696,7 +11722,23 @@
           <w:szCs w:val="32"/>
           <w:lang w:val="en-IN"/>
         </w:rPr>
-        <w:t>A+B’+C’+D’</w:t>
+        <w:t>B</w:t>
+      </w:r>
+      <w:r>
+        <w:rPr>
+          <w:sz w:val="32"/>
+          <w:szCs w:val="32"/>
+          <w:lang w:val="en-IN"/>
+        </w:rPr>
+        <w:t>’</w:t>
+      </w:r>
+      <w:r>
+        <w:rPr>
+          <w:sz w:val="32"/>
+          <w:szCs w:val="32"/>
+          <w:lang w:val="en-IN"/>
+        </w:rPr>
+        <w:t>+C’+D</w:t>
       </w:r>
       <w:r>
         <w:rPr>
@@ -11712,7 +11754,55 @@
           <w:szCs w:val="32"/>
           <w:lang w:val="en-IN"/>
         </w:rPr>
-        <w:t>A+B+C’+D</w:t>
+        <w:t>A</w:t>
+      </w:r>
+      <w:r>
+        <w:rPr>
+          <w:sz w:val="32"/>
+          <w:szCs w:val="32"/>
+          <w:lang w:val="en-IN"/>
+        </w:rPr>
+        <w:t>’+B’</w:t>
+      </w:r>
+      <w:r>
+        <w:rPr>
+          <w:sz w:val="32"/>
+          <w:szCs w:val="32"/>
+          <w:lang w:val="en-IN"/>
+        </w:rPr>
+        <w:t>+C+D’</w:t>
+      </w:r>
+      <w:r>
+        <w:rPr>
+          <w:sz w:val="32"/>
+          <w:szCs w:val="32"/>
+          <w:lang w:val="en-IN"/>
+        </w:rPr>
+        <w:t>)(</w:t>
+      </w:r>
+      <w:r>
+        <w:rPr>
+          <w:sz w:val="32"/>
+          <w:szCs w:val="32"/>
+          <w:lang w:val="en-IN"/>
+        </w:rPr>
+        <w:t>A</w:t>
+      </w:r>
+      <w:r>
+        <w:rPr>
+          <w:sz w:val="32"/>
+          <w:szCs w:val="32"/>
+          <w:lang w:val="en-IN"/>
+        </w:rPr>
+        <w:t>’</w:t>
+      </w:r>
+      <w:r>
+        <w:rPr>
+          <w:sz w:val="32"/>
+          <w:szCs w:val="32"/>
+          <w:lang w:val="en-IN"/>
+        </w:rPr>
+        <w:t>+B+C+D</w:t>
       </w:r>
       <w:r>
         <w:rPr>
@@ -11758,7 +11848,31 @@
           <w:szCs w:val="32"/>
           <w:lang w:val="en-IN"/>
         </w:rPr>
-        <w:t>=&gt; AB’D+ABD’+A’BCD+A’B’CD’</w:t>
+        <w:t>=&gt;</w:t>
+      </w:r>
+      <w:r>
+        <w:rPr>
+          <w:sz w:val="32"/>
+          <w:szCs w:val="32"/>
+          <w:lang w:val="en-IN"/>
+        </w:rPr>
+        <w:t>(</w:t>
+      </w:r>
+      <w:r>
+        <w:rPr>
+          <w:sz w:val="32"/>
+          <w:szCs w:val="32"/>
+          <w:lang w:val="en-IN"/>
+        </w:rPr>
+        <w:t>B’CD+BCD’+ABC’D+AB’C’D’</w:t>
+      </w:r>
+      <w:r>
+        <w:rPr>
+          <w:sz w:val="32"/>
+          <w:szCs w:val="32"/>
+          <w:lang w:val="en-IN"/>
+        </w:rPr>
+        <w:t>)’</w:t>
       </w:r>
     </w:p>
     <w:p>
@@ -11989,6 +12103,7 @@
           <w:szCs w:val="32"/>
           <w:lang w:val="en-IN"/>
         </w:rPr>
+        <w:lastRenderedPageBreak/>
         <w:t>I</w:t>
       </w:r>
       <w:r>
@@ -12092,7 +12207,6 @@
                 <w:szCs w:val="32"/>
                 <w:lang w:val="en-IN"/>
               </w:rPr>
-              <w:lastRenderedPageBreak/>
               <w:t>W</w:t>
             </w:r>
           </w:p>
@@ -18249,7 +18363,6 @@
           <w:szCs w:val="32"/>
           <w:lang w:val="en-IN"/>
         </w:rPr>
-        <w:lastRenderedPageBreak/>
         <w:t>K-map for Y</w:t>
       </w:r>
       <w:r>
@@ -20073,6 +20186,7 @@
           <w:noProof/>
           <w:sz w:val="32"/>
           <w:szCs w:val="32"/>
+          <w:lang w:bidi="ar-SA"/>
         </w:rPr>
         <w:drawing>
           <wp:inline distT="0" distB="0" distL="0" distR="0">
@@ -20220,6 +20334,7 @@
           <w:szCs w:val="32"/>
           <w:lang w:val="en-IN"/>
         </w:rPr>
+        <w:lastRenderedPageBreak/>
         <w:t xml:space="preserve">GCD to Binary </w:t>
       </w:r>
     </w:p>
@@ -20276,7 +20391,6 @@
                 <w:szCs w:val="32"/>
                 <w:lang w:val="en-IN"/>
               </w:rPr>
-              <w:lastRenderedPageBreak/>
               <w:t>GCD</w:t>
             </w:r>
           </w:p>
@@ -26567,7 +26681,6 @@
           <w:szCs w:val="32"/>
           <w:lang w:val="en-IN"/>
         </w:rPr>
-        <w:lastRenderedPageBreak/>
         <w:t>K-map for Y</w:t>
       </w:r>
       <w:r>
@@ -28347,6 +28460,7 @@
           <w:noProof/>
           <w:sz w:val="32"/>
           <w:szCs w:val="32"/>
+          <w:lang w:bidi="ar-SA"/>
         </w:rPr>
         <w:drawing>
           <wp:inline distT="0" distB="0" distL="0" distR="0">
@@ -28453,6 +28567,7 @@
           <w:szCs w:val="32"/>
           <w:lang w:val="en-IN"/>
         </w:rPr>
+        <w:lastRenderedPageBreak/>
         <w:t>B</w:t>
       </w:r>
       <w:r>
@@ -28541,7 +28656,6 @@
                 <w:szCs w:val="32"/>
                 <w:lang w:val="en-IN"/>
               </w:rPr>
-              <w:lastRenderedPageBreak/>
               <w:t>BCD</w:t>
             </w:r>
           </w:p>
@@ -35213,6 +35327,7 @@
           <w:noProof/>
           <w:sz w:val="32"/>
           <w:szCs w:val="32"/>
+          <w:lang w:bidi="ar-SA"/>
         </w:rPr>
         <w:drawing>
           <wp:inline distT="0" distB="0" distL="0" distR="0">
@@ -42173,6 +42288,7 @@
       <w:r>
         <w:rPr>
           <w:noProof/>
+          <w:lang w:bidi="ar-SA"/>
         </w:rPr>
         <w:lastRenderedPageBreak/>
         <w:drawing>
@@ -48969,6 +49085,7 @@
           <w:noProof/>
           <w:sz w:val="32"/>
           <w:szCs w:val="32"/>
+          <w:lang w:bidi="ar-SA"/>
         </w:rPr>
         <w:drawing>
           <wp:inline distT="0" distB="0" distL="0" distR="0">
@@ -55712,6 +55829,7 @@
       <w:r>
         <w:rPr>
           <w:noProof/>
+          <w:lang w:bidi="ar-SA"/>
         </w:rPr>
         <w:drawing>
           <wp:inline distT="0" distB="0" distL="0" distR="0">
@@ -55897,6 +56015,7 @@
         <w:rPr>
           <w:rFonts w:eastAsia="Arial"/>
           <w:noProof/>
+          <w:lang w:bidi="ar-SA"/>
         </w:rPr>
         <w:drawing>
           <wp:inline distT="0" distB="0" distL="0" distR="0">
@@ -55958,6 +56077,7 @@
           <w:noProof/>
           <w:sz w:val="24"/>
           <w:szCs w:val="24"/>
+          <w:lang w:bidi="ar-SA"/>
         </w:rPr>
         <w:drawing>
           <wp:inline distT="0" distB="0" distL="0" distR="0">
@@ -56074,6 +56194,7 @@
           <w:noProof/>
           <w:sz w:val="32"/>
           <w:szCs w:val="32"/>
+          <w:lang w:bidi="ar-SA"/>
         </w:rPr>
         <w:drawing>
           <wp:inline distT="0" distB="0" distL="0" distR="0">
@@ -56200,6 +56321,7 @@
           <w:noProof/>
           <w:sz w:val="32"/>
           <w:szCs w:val="32"/>
+          <w:lang w:bidi="ar-SA"/>
         </w:rPr>
         <w:drawing>
           <wp:inline distT="0" distB="0" distL="0" distR="0">
@@ -56266,6 +56388,7 @@
           <w:noProof/>
           <w:sz w:val="32"/>
           <w:szCs w:val="32"/>
+          <w:lang w:bidi="ar-SA"/>
         </w:rPr>
         <w:drawing>
           <wp:inline distT="0" distB="0" distL="0" distR="0">
@@ -56359,6 +56482,7 @@
       <w:r>
         <w:rPr>
           <w:noProof/>
+          <w:lang w:bidi="ar-SA"/>
         </w:rPr>
         <w:drawing>
           <wp:inline distT="0" distB="0" distL="0" distR="0">
@@ -56418,6 +56542,7 @@
           <w:noProof/>
           <w:sz w:val="32"/>
           <w:szCs w:val="32"/>
+          <w:lang w:bidi="ar-SA"/>
         </w:rPr>
         <w:drawing>
           <wp:inline distT="0" distB="0" distL="0" distR="0">
@@ -58546,6 +58671,7 @@
           <w:noProof/>
           <w:sz w:val="24"/>
           <w:szCs w:val="24"/>
+          <w:lang w:bidi="ar-SA"/>
         </w:rPr>
         <w:drawing>
           <wp:inline distT="0" distB="0" distL="0" distR="0">
@@ -58703,7 +58829,7 @@
               <w:b/>
               <w:noProof/>
             </w:rPr>
-            <w:t>1</w:t>
+            <w:t>6</w:t>
           </w:r>
           <w:r>
             <w:rPr>

</xml_diff>